<commit_message>
Edit the .docx file
</commit_message>
<xml_diff>
--- a/GuessNumberGame log.docx
+++ b/GuessNumberGame log.docx
@@ -84,8 +84,16 @@
         <w:rPr>
           <w:lang w:val="en-US"/>
         </w:rPr>
-        <w:t>Comparison with theNumber</w:t>
-      </w:r>
+        <w:t xml:space="preserve">Comparison with </w:t>
+      </w:r>
+      <w:proofErr w:type="spellStart"/>
+      <w:r>
+        <w:rPr>
+          <w:lang w:val="en-US"/>
+        </w:rPr>
+        <w:t>theNumber</w:t>
+      </w:r>
+      <w:proofErr w:type="spellEnd"/>
     </w:p>
     <w:p>
       <w:pPr>
@@ -121,7 +129,21 @@
         <w:rPr>
           <w:lang w:val="en-US"/>
         </w:rPr>
-        <w:t>basic validation is included: only integer numbers are allowed to be evaluated.</w:t>
+        <w:t xml:space="preserve">basic validation is included: only integer numbers </w:t>
+      </w:r>
+      <w:proofErr w:type="gramStart"/>
+      <w:r>
+        <w:rPr>
+          <w:lang w:val="en-US"/>
+        </w:rPr>
+        <w:t>are allowed to</w:t>
+      </w:r>
+      <w:proofErr w:type="gramEnd"/>
+      <w:r>
+        <w:rPr>
+          <w:lang w:val="en-US"/>
+        </w:rPr>
+        <w:t xml:space="preserve"> be evaluated.</w:t>
       </w:r>
       <w:r>
         <w:rPr>
@@ -219,6 +241,12 @@
         </w:rPr>
         <w:t>Add the name entering</w:t>
       </w:r>
+      <w:r>
+        <w:rPr>
+          <w:lang w:val="en-US"/>
+        </w:rPr>
+        <w:t xml:space="preserve"> +</w:t>
+      </w:r>
     </w:p>
     <w:p>
       <w:pPr>
@@ -237,6 +265,12 @@
         </w:rPr>
         <w:t>Add the attempt history on the screen</w:t>
       </w:r>
+      <w:r>
+        <w:rPr>
+          <w:lang w:val="en-US"/>
+        </w:rPr>
+        <w:t xml:space="preserve"> +</w:t>
+      </w:r>
     </w:p>
     <w:p>
       <w:pPr>
@@ -255,6 +289,12 @@
         </w:rPr>
         <w:t>Change the second part so that every next attempt to be displayed on a clean screen</w:t>
       </w:r>
+      <w:r>
+        <w:rPr>
+          <w:lang w:val="en-US"/>
+        </w:rPr>
+        <w:t xml:space="preserve"> +</w:t>
+      </w:r>
     </w:p>
     <w:p>
       <w:pPr>
@@ -271,8 +311,48 @@
         <w:rPr>
           <w:lang w:val="en-US"/>
         </w:rPr>
-        <w:t>Add the exit option</w:t>
-      </w:r>
+        <w:t xml:space="preserve">Add the catch of </w:t>
+      </w:r>
+      <w:proofErr w:type="spellStart"/>
+      <w:r>
+        <w:rPr>
+          <w:lang w:val="en-US"/>
+        </w:rPr>
+        <w:t>ArgumentException</w:t>
+      </w:r>
+      <w:proofErr w:type="spellEnd"/>
+      <w:r>
+        <w:rPr>
+          <w:lang w:val="en-US"/>
+        </w:rPr>
+        <w:t xml:space="preserve"> when Player 2 enters the same number twice or more +</w:t>
+      </w:r>
+    </w:p>
+    <w:p>
+      <w:pPr>
+        <w:pStyle w:val="a3"/>
+        <w:numPr>
+          <w:ilvl w:val="0"/>
+          <w:numId w:val="2"/>
+        </w:numPr>
+        <w:rPr>
+          <w:lang w:val="en-US"/>
+        </w:rPr>
+      </w:pPr>
+      <w:r>
+        <w:rPr>
+          <w:lang w:val="en-US"/>
+        </w:rPr>
+        <w:t xml:space="preserve">Add the exit </w:t>
+      </w:r>
+      <w:proofErr w:type="gramStart"/>
+      <w:r>
+        <w:rPr>
+          <w:lang w:val="en-US"/>
+        </w:rPr>
+        <w:t>option</w:t>
+      </w:r>
+      <w:proofErr w:type="gramEnd"/>
     </w:p>
     <w:p>
       <w:pPr>
@@ -614,6 +694,7 @@
     <w:lsdException w:name="HTML Sample" w:semiHidden="1" w:unhideWhenUsed="1"/>
     <w:lsdException w:name="HTML Typewriter" w:semiHidden="1" w:unhideWhenUsed="1"/>
     <w:lsdException w:name="HTML Variable" w:semiHidden="1" w:unhideWhenUsed="1"/>
+    <w:lsdException w:name="Normal Table" w:semiHidden="1" w:unhideWhenUsed="1"/>
     <w:lsdException w:name="annotation subject" w:semiHidden="1" w:unhideWhenUsed="1"/>
     <w:lsdException w:name="No List" w:semiHidden="1" w:unhideWhenUsed="1"/>
     <w:lsdException w:name="Outline List 1" w:semiHidden="1" w:unhideWhenUsed="1"/>
@@ -660,8 +741,10 @@
     <w:lsdException w:name="Table Subtle 2" w:semiHidden="1" w:unhideWhenUsed="1"/>
     <w:lsdException w:name="Table Web 1" w:semiHidden="1" w:unhideWhenUsed="1"/>
     <w:lsdException w:name="Table Web 2" w:semiHidden="1" w:unhideWhenUsed="1"/>
+    <w:lsdException w:name="Table Web 3" w:semiHidden="1" w:unhideWhenUsed="1"/>
     <w:lsdException w:name="Balloon Text" w:semiHidden="1" w:unhideWhenUsed="1"/>
     <w:lsdException w:name="Table Grid" w:uiPriority="39"/>
+    <w:lsdException w:name="Table Theme" w:semiHidden="1" w:unhideWhenUsed="1"/>
     <w:lsdException w:name="Placeholder Text" w:semiHidden="1"/>
     <w:lsdException w:name="No Spacing" w:uiPriority="1" w:qFormat="1"/>
     <w:lsdException w:name="Light Shading" w:uiPriority="60"/>

</xml_diff>